<commit_message>
11/11/2024 Se termino de implementar GeneradorConstancia -Navi
</commit_message>
<xml_diff>
--- a/src/main/java/org/lossuperconocidos/sistemagestionconstancias/utilidades/plantillas/Proyecto.docx
+++ b/src/main/java/org/lossuperconocidos/sistemagestionconstancias/utilidades/plantillas/Proyecto.docx
@@ -129,11 +129,10 @@
                 <w:rFonts w:ascii="Times New Roman" w:hAnsi="Times New Roman"/>
                 <w:szCs w:val="20"/>
               </w:rPr>
-              <w:alias w:val="NombreDirector"/>
               <w:tag w:val="NombreDirector"/>
-              <w:id w:val="1733656580"/>
+              <w:id w:val="306904835"/>
               <w:placeholder>
-                <w:docPart w:val="DefaultPlaceholder_-1854013440"/>
+                <w:docPart w:val="C3F725671D8B4C09AB4C0B48CB86D9D1"/>
               </w:placeholder>
               <w:text/>
             </w:sdtPr>
@@ -143,7 +142,23 @@
                   <w:rFonts w:ascii="Times New Roman" w:hAnsi="Times New Roman"/>
                   <w:szCs w:val="20"/>
                 </w:rPr>
-                <w:t xml:space="preserve"> </w:t>
+                <w:t xml:space="preserve">&lt;&lt;Nombre </w:t>
+              </w:r>
+              <w:proofErr w:type="spellStart"/>
+              <w:r>
+                <w:rPr>
+                  <w:rFonts w:ascii="Times New Roman" w:hAnsi="Times New Roman"/>
+                  <w:szCs w:val="20"/>
+                </w:rPr>
+                <w:t>patron</w:t>
+              </w:r>
+              <w:proofErr w:type="spellEnd"/>
+              <w:r>
+                <w:rPr>
+                  <w:rFonts w:ascii="Times New Roman" w:hAnsi="Times New Roman"/>
+                  <w:szCs w:val="20"/>
+                </w:rPr>
+                <w:t>&gt;&gt;</w:t>
               </w:r>
             </w:sdtContent>
           </w:sdt>
@@ -154,6 +169,7 @@
             </w:rPr>
             <w:t xml:space="preserve"> </w:t>
           </w:r>
+          <w:proofErr w:type="gramStart"/>
           <w:r>
             <w:rPr>
               <w:rFonts w:ascii="Times New Roman" w:hAnsi="Times New Roman"/>
@@ -161,6 +177,7 @@
             </w:rPr>
             <w:t>Director</w:t>
           </w:r>
+          <w:proofErr w:type="gramEnd"/>
           <w:r>
             <w:rPr>
               <w:rFonts w:ascii="Times New Roman" w:hAnsi="Times New Roman"/>
@@ -256,14 +273,6 @@
                 </w:rPr>
                 <w:t>&lt;&lt;Nombre del académico&gt;&gt;</w:t>
               </w:r>
-              <w:r>
-                <w:rPr>
-                  <w:rFonts w:ascii="Times New Roman" w:hAnsi="Times New Roman"/>
-                  <w:b/>
-                  <w:szCs w:val="20"/>
-                </w:rPr>
-                <w:t>,</w:t>
-              </w:r>
             </w:sdtContent>
           </w:sdt>
           <w:r>
@@ -272,6 +281,13 @@
               <w:szCs w:val="20"/>
             </w:rPr>
             <w:t xml:space="preserve"> </w:t>
+          </w:r>
+          <w:r>
+            <w:rPr>
+              <w:rFonts w:ascii="Times New Roman" w:hAnsi="Times New Roman"/>
+              <w:szCs w:val="20"/>
+            </w:rPr>
+            <w:t>,</w:t>
           </w:r>
           <w:r>
             <w:rPr>
@@ -466,63 +482,63 @@
                         <w:rFonts w:ascii="Times New Roman" w:hAnsi="Times New Roman"/>
                         <w:szCs w:val="20"/>
                       </w:rPr>
-                      <w:t>&lt;&lt;Duracion&gt;&gt;</w:t>
+                      <w:t>&lt;&lt;</w:t>
+                    </w:r>
+                    <w:proofErr w:type="spellStart"/>
+                    <w:r>
+                      <w:rPr>
+                        <w:rFonts w:ascii="Times New Roman" w:hAnsi="Times New Roman"/>
+                        <w:szCs w:val="20"/>
+                      </w:rPr>
+                      <w:t>Duracion</w:t>
+                    </w:r>
+                    <w:proofErr w:type="spellEnd"/>
+                    <w:r>
+                      <w:rPr>
+                        <w:rFonts w:ascii="Times New Roman" w:hAnsi="Times New Roman"/>
+                        <w:szCs w:val="20"/>
+                      </w:rPr>
+                      <w:t>&gt;&gt;</w:t>
                     </w:r>
                   </w:p>
                 </w:sdtContent>
               </w:sdt>
             </w:tc>
-            <w:sdt>
-              <w:sdtPr>
-                <w:rPr>
-                  <w:rFonts w:ascii="Times New Roman" w:hAnsi="Times New Roman"/>
-                  <w:szCs w:val="20"/>
-                </w:rPr>
-                <w:id w:val="-1021778569"/>
-                <w:placeholder>
-                  <w:docPart w:val="DefaultPlaceholder_-1854013440"/>
-                </w:placeholder>
-              </w:sdtPr>
-              <w:sdtContent>
-                <w:sdt>
-                  <w:sdtPr>
-                    <w:rPr>
-                      <w:rFonts w:ascii="Times New Roman" w:hAnsi="Times New Roman"/>
-                      <w:szCs w:val="20"/>
-                    </w:rPr>
-                    <w:alias w:val="Lugar"/>
-                    <w:tag w:val="Lugar"/>
-                    <w:id w:val="1933154804"/>
-                    <w:placeholder>
-                      <w:docPart w:val="DefaultPlaceholder_-1854013440"/>
-                    </w:placeholder>
-                    <w:text/>
-                  </w:sdtPr>
-                  <w:sdtContent>
-                    <w:tc>
-                      <w:tcPr>
-                        <w:tcW w:w="2410" w:type="dxa"/>
-                      </w:tcPr>
-                      <w:p>
-                        <w:pPr>
-                          <w:rPr>
-                            <w:rFonts w:ascii="Times New Roman" w:hAnsi="Times New Roman"/>
-                            <w:szCs w:val="20"/>
-                          </w:rPr>
-                        </w:pPr>
-                        <w:r>
-                          <w:rPr>
-                            <w:rFonts w:ascii="Times New Roman" w:hAnsi="Times New Roman"/>
-                            <w:szCs w:val="20"/>
-                          </w:rPr>
-                          <w:t>&lt;&lt;Lugar&gt;&gt;</w:t>
-                        </w:r>
-                      </w:p>
-                    </w:tc>
-                  </w:sdtContent>
-                </w:sdt>
-              </w:sdtContent>
-            </w:sdt>
+            <w:tc>
+              <w:tcPr>
+                <w:tcW w:w="2410" w:type="dxa"/>
+              </w:tcPr>
+              <w:sdt>
+                <w:sdtPr>
+                  <w:rPr>
+                    <w:rFonts w:ascii="Times New Roman" w:hAnsi="Times New Roman"/>
+                    <w:szCs w:val="20"/>
+                  </w:rPr>
+                  <w:tag w:val="Lugar"/>
+                  <w:id w:val="-1666004575"/>
+                  <w:placeholder>
+                    <w:docPart w:val="DefaultPlaceholder_-1854013440"/>
+                  </w:placeholder>
+                </w:sdtPr>
+                <w:sdtContent>
+                  <w:p>
+                    <w:pPr>
+                      <w:rPr>
+                        <w:rFonts w:ascii="Times New Roman" w:hAnsi="Times New Roman"/>
+                        <w:szCs w:val="20"/>
+                      </w:rPr>
+                    </w:pPr>
+                    <w:r>
+                      <w:rPr>
+                        <w:rFonts w:ascii="Times New Roman" w:hAnsi="Times New Roman"/>
+                        <w:szCs w:val="20"/>
+                      </w:rPr>
+                      <w:t>&lt;&lt;Lugar&gt;&gt;</w:t>
+                    </w:r>
+                  </w:p>
+                </w:sdtContent>
+              </w:sdt>
+            </w:tc>
             <w:tc>
               <w:tcPr>
                 <w:tcW w:w="2126" w:type="dxa"/>
@@ -628,7 +644,27 @@
                   <w:bCs/>
                   <w:szCs w:val="20"/>
                 </w:rPr>
-                <w:t>&lt;&lt;Imapcto Obtenido&gt;&gt;</w:t>
+                <w:t>&lt;&lt;</w:t>
+              </w:r>
+              <w:proofErr w:type="spellStart"/>
+              <w:r>
+                <w:rPr>
+                  <w:rFonts w:ascii="Times New Roman" w:hAnsi="Times New Roman"/>
+                  <w:b/>
+                  <w:bCs/>
+                  <w:szCs w:val="20"/>
+                </w:rPr>
+                <w:t>Imapcto</w:t>
+              </w:r>
+              <w:proofErr w:type="spellEnd"/>
+              <w:r>
+                <w:rPr>
+                  <w:rFonts w:ascii="Times New Roman" w:hAnsi="Times New Roman"/>
+                  <w:b/>
+                  <w:bCs/>
+                  <w:szCs w:val="20"/>
+                </w:rPr>
+                <w:t xml:space="preserve"> Obtenido&gt;&gt;</w:t>
               </w:r>
             </w:p>
           </w:sdtContent>
@@ -727,7 +763,23 @@
                   <w:rFonts w:ascii="Times New Roman" w:eastAsiaTheme="minorEastAsia" w:hAnsi="Times New Roman"/>
                   <w:szCs w:val="14"/>
                 </w:rPr>
-                <w:t>&lt;&lt;Nombre del Director&gt;&gt;</w:t>
+                <w:t xml:space="preserve">&lt;&lt;Nombre del </w:t>
+              </w:r>
+              <w:proofErr w:type="gramStart"/>
+              <w:r>
+                <w:rPr>
+                  <w:rFonts w:ascii="Times New Roman" w:eastAsiaTheme="minorEastAsia" w:hAnsi="Times New Roman"/>
+                  <w:szCs w:val="14"/>
+                </w:rPr>
+                <w:t>Director</w:t>
+              </w:r>
+              <w:proofErr w:type="gramEnd"/>
+              <w:r>
+                <w:rPr>
+                  <w:rFonts w:ascii="Times New Roman" w:eastAsiaTheme="minorEastAsia" w:hAnsi="Times New Roman"/>
+                  <w:szCs w:val="14"/>
+                </w:rPr>
+                <w:t>&gt;&gt;</w:t>
               </w:r>
             </w:p>
           </w:sdtContent>
@@ -2457,6 +2509,35 @@
         </w:p>
       </w:docPartBody>
     </w:docPart>
+    <w:docPart>
+      <w:docPartPr>
+        <w:name w:val="C3F725671D8B4C09AB4C0B48CB86D9D1"/>
+        <w:category>
+          <w:name w:val="General"/>
+          <w:gallery w:val="placeholder"/>
+        </w:category>
+        <w:types>
+          <w:type w:val="bbPlcHdr"/>
+        </w:types>
+        <w:behaviors>
+          <w:behavior w:val="content"/>
+        </w:behaviors>
+        <w:guid w:val="{8C9233CA-8C3E-4D23-9457-9548784A593C}"/>
+      </w:docPartPr>
+      <w:docPartBody>
+        <w:p>
+          <w:pPr>
+            <w:pStyle w:val="C3F725671D8B4C09AB4C0B48CB86D9D1"/>
+          </w:pPr>
+          <w:r>
+            <w:rPr>
+              <w:rStyle w:val="PlaceholderText"/>
+            </w:rPr>
+            <w:t>Click or tap here to enter text.</w:t>
+          </w:r>
+        </w:p>
+      </w:docPartBody>
+    </w:docPart>
   </w:docParts>
 </w:glossaryDocument>
 </file>
@@ -2539,19 +2620,23 @@
     <w:rsid w:val="001F3E3C"/>
     <w:rsid w:val="00253DFB"/>
     <w:rsid w:val="002A0C67"/>
+    <w:rsid w:val="002C0E6A"/>
     <w:rsid w:val="003035B1"/>
     <w:rsid w:val="0032147E"/>
     <w:rsid w:val="00432101"/>
     <w:rsid w:val="00464B1D"/>
     <w:rsid w:val="00476821"/>
     <w:rsid w:val="004843C3"/>
+    <w:rsid w:val="004B1F45"/>
     <w:rsid w:val="00686CED"/>
     <w:rsid w:val="006D3E9F"/>
     <w:rsid w:val="006F3A83"/>
     <w:rsid w:val="00726AA4"/>
     <w:rsid w:val="00787A4D"/>
     <w:rsid w:val="00874A1B"/>
+    <w:rsid w:val="008A3532"/>
     <w:rsid w:val="00925DCB"/>
+    <w:rsid w:val="0094310E"/>
     <w:rsid w:val="00966D4A"/>
     <w:rsid w:val="009932DD"/>
     <w:rsid w:val="00A41AB3"/>
@@ -2568,14 +2653,19 @@
     <w:rsid w:val="00D0112B"/>
     <w:rsid w:val="00D82596"/>
     <w:rsid w:val="00D850C7"/>
+    <w:rsid w:val="00D92CCC"/>
     <w:rsid w:val="00DD6887"/>
     <w:rsid w:val="00E6158B"/>
+    <w:rsid w:val="00E86962"/>
     <w:rsid w:val="00E93B85"/>
+    <w:rsid w:val="00EA131D"/>
     <w:rsid w:val="00EC5530"/>
+    <w:rsid w:val="00EE2957"/>
     <w:rsid w:val="00F12818"/>
     <w:rsid w:val="00F13AFB"/>
     <w:rsid w:val="00F2010B"/>
     <w:rsid w:val="00F2778A"/>
+    <w:rsid w:val="00F43ED4"/>
     <w:rsid w:val="00FC4880"/>
     <w:rsid w:val="00FC6381"/>
   </w:rsids>
@@ -3071,7 +3161,7 @@
     <w:name w:val="Placeholder Text"/>
     <w:uiPriority w:val="99"/>
     <w:semiHidden/>
-    <w:rsid w:val="00C3163E"/>
+    <w:rsid w:val="00EE2957"/>
     <w:rPr>
       <w:color w:val="808080"/>
     </w:rPr>
@@ -3083,6 +3173,19 @@
   <w:style w:type="paragraph" w:customStyle="1" w:styleId="C61E49F6F5CD40B1AD9787FE7D278F5E">
     <w:name w:val="C61E49F6F5CD40B1AD9787FE7D278F5E"/>
     <w:rsid w:val="00F2778A"/>
+  </w:style>
+  <w:style w:type="paragraph" w:customStyle="1" w:styleId="C3F725671D8B4C09AB4C0B48CB86D9D1">
+    <w:name w:val="C3F725671D8B4C09AB4C0B48CB86D9D1"/>
+    <w:rsid w:val="00EE2957"/>
+    <w:pPr>
+      <w:spacing w:after="160" w:line="278" w:lineRule="auto"/>
+    </w:pPr>
+    <w:rPr>
+      <w:kern w:val="2"/>
+      <w:sz w:val="24"/>
+      <w:szCs w:val="24"/>
+      <w14:ligatures w14:val="standardContextual"/>
+    </w:rPr>
   </w:style>
 </w:styles>
 </file>

</xml_diff>